<commit_message>
Updated Unit 2 Homework
Complete Unit 2 assignments
</commit_message>
<xml_diff>
--- a/IN300_LongVy_Unit2.docx
+++ b/IN300_LongVy_Unit2.docx
@@ -1,12 +1,22 @@
 
 <file path=word/document.xml><?xml version="1.0" encoding="utf-8"?>
-<w:document xmlns:wpc="http://schemas.microsoft.com/office/word/2010/wordprocessingCanvas" xmlns:cx="http://schemas.microsoft.com/office/drawing/2014/chartex" xmlns:cx1="http://schemas.microsoft.com/office/drawing/2015/9/8/chartex" xmlns:cx2="http://schemas.microsoft.com/office/drawing/2015/10/21/chartex" xmlns:cx3="http://schemas.microsoft.com/office/drawing/2016/5/9/chartex" xmlns:cx4="http://schemas.microsoft.com/office/drawing/2016/5/10/chartex" xmlns:cx5="http://schemas.microsoft.com/office/drawing/2016/5/11/chartex" xmlns:cx6="http://schemas.microsoft.com/office/drawing/2016/5/12/chartex" xmlns:cx7="http://schemas.microsoft.com/office/drawing/2016/5/13/chartex" xmlns:cx8="http://schemas.microsoft.com/office/drawing/2016/5/14/chartex" xmlns:mc="http://schemas.openxmlformats.org/markup-compatibility/2006" xmlns:aink="http://schemas.microsoft.com/office/drawing/2016/ink" xmlns:am3d="http://schemas.microsoft.com/office/drawing/2017/model3d" xmlns:o="urn:schemas-microsoft-com:office:office" xmlns:r="http://schemas.openxmlformats.org/officeDocument/2006/relationships" xmlns:m="http://schemas.openxmlformats.org/officeDocument/2006/math" xmlns:v="urn:schemas-microsoft-com:vml" xmlns:wp14="http://schemas.microsoft.com/office/word/2010/wordprocessingDrawing" xmlns:wp="http://schemas.openxmlformats.org/drawingml/2006/wordprocessingDrawing" xmlns:w10="urn:schemas-microsoft-com:office:word" xmlns:w="http://schemas.openxmlformats.org/wordprocessingml/2006/main" xmlns:w14="http://schemas.microsoft.com/office/word/2010/wordml" xmlns:w15="http://schemas.microsoft.com/office/word/2012/wordml" xmlns:w16cex="http://schemas.microsoft.com/office/word/2018/wordml/cex" xmlns:w16cid="http://schemas.microsoft.com/office/word/2016/wordml/cid" xmlns:w16="http://schemas.microsoft.com/office/word/2018/wordml" xmlns:w16sdtdh="http://schemas.microsoft.com/office/word/2020/wordml/sdtdatahash" xmlns:w16se="http://schemas.microsoft.com/office/word/2015/wordml/symex" xmlns:wpg="http://schemas.microsoft.com/office/word/2010/wordprocessingGroup" xmlns:wpi="http://schemas.microsoft.com/office/word/2010/wordprocessingInk" xmlns:wne="http://schemas.microsoft.com/office/word/2006/wordml" xmlns:wps="http://schemas.microsoft.com/office/word/2010/wordprocessingShape" mc:Ignorable="w14 w15 w16se w16cid w16 w16cex w16sdtdh wp14">
+<w:document xmlns:wpc="http://schemas.microsoft.com/office/word/2010/wordprocessingCanvas" xmlns:cx="http://schemas.microsoft.com/office/drawing/2014/chartex" xmlns:cx1="http://schemas.microsoft.com/office/drawing/2015/9/8/chartex" xmlns:cx2="http://schemas.microsoft.com/office/drawing/2015/10/21/chartex" xmlns:cx3="http://schemas.microsoft.com/office/drawing/2016/5/9/chartex" xmlns:cx4="http://schemas.microsoft.com/office/drawing/2016/5/10/chartex" xmlns:cx5="http://schemas.microsoft.com/office/drawing/2016/5/11/chartex" xmlns:cx6="http://schemas.microsoft.com/office/drawing/2016/5/12/chartex" xmlns:cx7="http://schemas.microsoft.com/office/drawing/2016/5/13/chartex" xmlns:cx8="http://schemas.microsoft.com/office/drawing/2016/5/14/chartex" xmlns:mc="http://schemas.openxmlformats.org/markup-compatibility/2006" xmlns:aink="http://schemas.microsoft.com/office/drawing/2016/ink" xmlns:am3d="http://schemas.microsoft.com/office/drawing/2017/model3d" xmlns:o="urn:schemas-microsoft-com:office:office" xmlns:oel="http://schemas.microsoft.com/office/2019/extlst" xmlns:r="http://schemas.openxmlformats.org/officeDocument/2006/relationships" xmlns:m="http://schemas.openxmlformats.org/officeDocument/2006/math" xmlns:v="urn:schemas-microsoft-com:vml" xmlns:wp14="http://schemas.microsoft.com/office/word/2010/wordprocessingDrawing" xmlns:wp="http://schemas.openxmlformats.org/drawingml/2006/wordprocessingDrawing" xmlns:w10="urn:schemas-microsoft-com:office:word" xmlns:w="http://schemas.openxmlformats.org/wordprocessingml/2006/main" xmlns:w14="http://schemas.microsoft.com/office/word/2010/wordml" xmlns:w15="http://schemas.microsoft.com/office/word/2012/wordml" xmlns:w16cex="http://schemas.microsoft.com/office/word/2018/wordml/cex" xmlns:w16cid="http://schemas.microsoft.com/office/word/2016/wordml/cid" xmlns:w16="http://schemas.microsoft.com/office/word/2018/wordml" xmlns:w16du="http://schemas.microsoft.com/office/word/2023/wordml/word16du" xmlns:w16sdtdh="http://schemas.microsoft.com/office/word/2020/wordml/sdtdatahash" xmlns:w16se="http://schemas.microsoft.com/office/word/2015/wordml/symex" xmlns:wpg="http://schemas.microsoft.com/office/word/2010/wordprocessingGroup" xmlns:wpi="http://schemas.microsoft.com/office/word/2010/wordprocessingInk" xmlns:wne="http://schemas.microsoft.com/office/word/2006/wordml" xmlns:wps="http://schemas.microsoft.com/office/word/2010/wordprocessingShape" mc:Ignorable="w14 w15 w16se w16cid w16 w16cex w16sdtdh w16du wp14">
   <w:body>
     <w:p>
       <w:pPr>
         <w:pStyle w:val="Heading1"/>
-      </w:pPr>
-      <w:r>
+        <w:rPr>
+          <w:sz w:val="36"/>
+          <w:szCs w:val="36"/>
+          <w:u w:val="single"/>
+        </w:rPr>
+      </w:pPr>
+      <w:r>
+        <w:rPr>
+          <w:sz w:val="36"/>
+          <w:szCs w:val="36"/>
+          <w:u w:val="single"/>
+        </w:rPr>
         <w:t>Java</w:t>
       </w:r>
     </w:p>
@@ -17,16 +27,22 @@
       <w:r>
         <w:t>Code</w:t>
       </w:r>
+      <w:r>
+        <w:t xml:space="preserve"> 1-3</w:t>
+      </w:r>
     </w:p>
     <w:p>
       <w:pPr>
         <w:ind w:left="720"/>
       </w:pPr>
       <w:r>
+        <w:rPr>
+          <w:noProof/>
+        </w:rPr>
         <w:drawing>
-          <wp:inline distT="0" distB="0" distL="0" distR="0" wp14:anchorId="3D1E0086" wp14:editId="0D5D6F96">
-            <wp:extent cx="4499375" cy="7096158"/>
-            <wp:effectExtent l="0" t="0" r="0" b="0"/>
+          <wp:inline distT="0" distB="0" distL="0" distR="0" wp14:anchorId="3D1E0086" wp14:editId="287EF31B">
+            <wp:extent cx="4360069" cy="6876452"/>
+            <wp:effectExtent l="0" t="0" r="2540" b="635"/>
             <wp:docPr id="1" name="Picture 1" descr="A screen shot of a computer program&#10;&#10;Description automatically generated"/>
             <wp:cNvGraphicFramePr>
               <a:graphicFrameLocks xmlns:a="http://schemas.openxmlformats.org/drawingml/2006/main" noChangeAspect="1"/>
@@ -47,7 +63,7 @@
                   <pic:spPr>
                     <a:xfrm>
                       <a:off x="0" y="0"/>
-                      <a:ext cx="4499775" cy="7096789"/>
+                      <a:ext cx="4362558" cy="6880378"/>
                     </a:xfrm>
                     <a:prstGeom prst="rect">
                       <a:avLst/>
@@ -65,14 +81,21 @@
         <w:pStyle w:val="Heading2"/>
       </w:pPr>
       <w:r>
+        <w:lastRenderedPageBreak/>
         <w:t>Results</w:t>
       </w:r>
+      <w:r>
+        <w:t xml:space="preserve"> 1-3</w:t>
+      </w:r>
     </w:p>
     <w:p>
       <w:pPr>
         <w:ind w:left="720"/>
       </w:pPr>
       <w:r>
+        <w:rPr>
+          <w:noProof/>
+        </w:rPr>
         <w:drawing>
           <wp:inline distT="0" distB="0" distL="0" distR="0" wp14:anchorId="2C1521A2" wp14:editId="41B81C6B">
             <wp:extent cx="4820323" cy="1152686"/>
@@ -112,6 +135,210 @@
     </w:p>
     <w:p>
       <w:pPr>
+        <w:pStyle w:val="Heading2"/>
+      </w:pPr>
+      <w:r>
+        <w:lastRenderedPageBreak/>
+        <w:t>Code 4-6</w:t>
+      </w:r>
+    </w:p>
+    <w:p>
+      <w:r>
+        <w:rPr>
+          <w:noProof/>
+        </w:rPr>
+        <w:drawing>
+          <wp:inline distT="0" distB="0" distL="0" distR="0" wp14:anchorId="13D7DE1E" wp14:editId="67326EF5">
+            <wp:extent cx="5289671" cy="7343775"/>
+            <wp:effectExtent l="0" t="0" r="6350" b="0"/>
+            <wp:docPr id="1890138501" name="Picture 1" descr="A screenshot of a computer program&#10;&#10;Description automatically generated"/>
+            <wp:cNvGraphicFramePr>
+              <a:graphicFrameLocks xmlns:a="http://schemas.openxmlformats.org/drawingml/2006/main" noChangeAspect="1"/>
+            </wp:cNvGraphicFramePr>
+            <a:graphic xmlns:a="http://schemas.openxmlformats.org/drawingml/2006/main">
+              <a:graphicData uri="http://schemas.openxmlformats.org/drawingml/2006/picture">
+                <pic:pic xmlns:pic="http://schemas.openxmlformats.org/drawingml/2006/picture">
+                  <pic:nvPicPr>
+                    <pic:cNvPr id="1890138501" name="Picture 1" descr="A screenshot of a computer program&#10;&#10;Description automatically generated"/>
+                    <pic:cNvPicPr/>
+                  </pic:nvPicPr>
+                  <pic:blipFill>
+                    <a:blip r:embed="rId7"/>
+                    <a:stretch>
+                      <a:fillRect/>
+                    </a:stretch>
+                  </pic:blipFill>
+                  <pic:spPr>
+                    <a:xfrm>
+                      <a:off x="0" y="0"/>
+                      <a:ext cx="5293309" cy="7348826"/>
+                    </a:xfrm>
+                    <a:prstGeom prst="rect">
+                      <a:avLst/>
+                    </a:prstGeom>
+                  </pic:spPr>
+                </pic:pic>
+              </a:graphicData>
+            </a:graphic>
+          </wp:inline>
+        </w:drawing>
+      </w:r>
+    </w:p>
+    <w:p>
+      <w:pPr>
+        <w:pStyle w:val="Heading2"/>
+      </w:pPr>
+      <w:r>
+        <w:lastRenderedPageBreak/>
+        <w:t>Results 4-6</w:t>
+      </w:r>
+    </w:p>
+    <w:p>
+      <w:r>
+        <w:rPr>
+          <w:noProof/>
+        </w:rPr>
+        <w:drawing>
+          <wp:inline distT="0" distB="0" distL="0" distR="0" wp14:anchorId="23F555BE" wp14:editId="5DF7A269">
+            <wp:extent cx="5258534" cy="4163006"/>
+            <wp:effectExtent l="0" t="0" r="0" b="9525"/>
+            <wp:docPr id="1159012100" name="Picture 1" descr="A screenshot of a computer&#10;&#10;Description automatically generated"/>
+            <wp:cNvGraphicFramePr>
+              <a:graphicFrameLocks xmlns:a="http://schemas.openxmlformats.org/drawingml/2006/main" noChangeAspect="1"/>
+            </wp:cNvGraphicFramePr>
+            <a:graphic xmlns:a="http://schemas.openxmlformats.org/drawingml/2006/main">
+              <a:graphicData uri="http://schemas.openxmlformats.org/drawingml/2006/picture">
+                <pic:pic xmlns:pic="http://schemas.openxmlformats.org/drawingml/2006/picture">
+                  <pic:nvPicPr>
+                    <pic:cNvPr id="1159012100" name="Picture 1" descr="A screenshot of a computer&#10;&#10;Description automatically generated"/>
+                    <pic:cNvPicPr/>
+                  </pic:nvPicPr>
+                  <pic:blipFill>
+                    <a:blip r:embed="rId8"/>
+                    <a:stretch>
+                      <a:fillRect/>
+                    </a:stretch>
+                  </pic:blipFill>
+                  <pic:spPr>
+                    <a:xfrm>
+                      <a:off x="0" y="0"/>
+                      <a:ext cx="5258534" cy="4163006"/>
+                    </a:xfrm>
+                    <a:prstGeom prst="rect">
+                      <a:avLst/>
+                    </a:prstGeom>
+                  </pic:spPr>
+                </pic:pic>
+              </a:graphicData>
+            </a:graphic>
+          </wp:inline>
+        </w:drawing>
+      </w:r>
+    </w:p>
+    <w:p>
+      <w:pPr>
+        <w:pStyle w:val="Heading2"/>
+      </w:pPr>
+      <w:r>
+        <w:lastRenderedPageBreak/>
+        <w:t>Code 7</w:t>
+      </w:r>
+    </w:p>
+    <w:p>
+      <w:r>
+        <w:rPr>
+          <w:noProof/>
+        </w:rPr>
+        <w:drawing>
+          <wp:inline distT="0" distB="0" distL="0" distR="0" wp14:anchorId="4C3CE259" wp14:editId="442A6279">
+            <wp:extent cx="4629796" cy="4258269"/>
+            <wp:effectExtent l="0" t="0" r="0" b="9525"/>
+            <wp:docPr id="1525011857" name="Picture 1" descr="A computer screen shot of code&#10;&#10;Description automatically generated"/>
+            <wp:cNvGraphicFramePr>
+              <a:graphicFrameLocks xmlns:a="http://schemas.openxmlformats.org/drawingml/2006/main" noChangeAspect="1"/>
+            </wp:cNvGraphicFramePr>
+            <a:graphic xmlns:a="http://schemas.openxmlformats.org/drawingml/2006/main">
+              <a:graphicData uri="http://schemas.openxmlformats.org/drawingml/2006/picture">
+                <pic:pic xmlns:pic="http://schemas.openxmlformats.org/drawingml/2006/picture">
+                  <pic:nvPicPr>
+                    <pic:cNvPr id="1525011857" name="Picture 1" descr="A computer screen shot of code&#10;&#10;Description automatically generated"/>
+                    <pic:cNvPicPr/>
+                  </pic:nvPicPr>
+                  <pic:blipFill>
+                    <a:blip r:embed="rId9"/>
+                    <a:stretch>
+                      <a:fillRect/>
+                    </a:stretch>
+                  </pic:blipFill>
+                  <pic:spPr>
+                    <a:xfrm>
+                      <a:off x="0" y="0"/>
+                      <a:ext cx="4629796" cy="4258269"/>
+                    </a:xfrm>
+                    <a:prstGeom prst="rect">
+                      <a:avLst/>
+                    </a:prstGeom>
+                  </pic:spPr>
+                </pic:pic>
+              </a:graphicData>
+            </a:graphic>
+          </wp:inline>
+        </w:drawing>
+      </w:r>
+    </w:p>
+    <w:p>
+      <w:pPr>
+        <w:pStyle w:val="Heading2"/>
+      </w:pPr>
+      <w:r>
+        <w:lastRenderedPageBreak/>
+        <w:t>Results 7</w:t>
+      </w:r>
+    </w:p>
+    <w:p>
+      <w:r>
+        <w:rPr>
+          <w:noProof/>
+        </w:rPr>
+        <w:drawing>
+          <wp:inline distT="0" distB="0" distL="0" distR="0" wp14:anchorId="14DE51C7" wp14:editId="3B4DF168">
+            <wp:extent cx="2715004" cy="4648849"/>
+            <wp:effectExtent l="0" t="0" r="9525" b="0"/>
+            <wp:docPr id="184307564" name="Picture 1" descr="A screenshot of a computer&#10;&#10;Description automatically generated"/>
+            <wp:cNvGraphicFramePr>
+              <a:graphicFrameLocks xmlns:a="http://schemas.openxmlformats.org/drawingml/2006/main" noChangeAspect="1"/>
+            </wp:cNvGraphicFramePr>
+            <a:graphic xmlns:a="http://schemas.openxmlformats.org/drawingml/2006/main">
+              <a:graphicData uri="http://schemas.openxmlformats.org/drawingml/2006/picture">
+                <pic:pic xmlns:pic="http://schemas.openxmlformats.org/drawingml/2006/picture">
+                  <pic:nvPicPr>
+                    <pic:cNvPr id="184307564" name="Picture 1" descr="A screenshot of a computer&#10;&#10;Description automatically generated"/>
+                    <pic:cNvPicPr/>
+                  </pic:nvPicPr>
+                  <pic:blipFill>
+                    <a:blip r:embed="rId10"/>
+                    <a:stretch>
+                      <a:fillRect/>
+                    </a:stretch>
+                  </pic:blipFill>
+                  <pic:spPr>
+                    <a:xfrm>
+                      <a:off x="0" y="0"/>
+                      <a:ext cx="2715004" cy="4648849"/>
+                    </a:xfrm>
+                    <a:prstGeom prst="rect">
+                      <a:avLst/>
+                    </a:prstGeom>
+                  </pic:spPr>
+                </pic:pic>
+              </a:graphicData>
+            </a:graphic>
+          </wp:inline>
+        </w:drawing>
+      </w:r>
+    </w:p>
+    <w:p>
+      <w:pPr>
         <w:rPr>
           <w:b/>
           <w:bCs/>
@@ -128,8 +355,19 @@
     <w:p>
       <w:pPr>
         <w:pStyle w:val="Heading1"/>
-      </w:pPr>
-      <w:r>
+        <w:rPr>
+          <w:sz w:val="36"/>
+          <w:szCs w:val="36"/>
+          <w:u w:val="single"/>
+        </w:rPr>
+      </w:pPr>
+      <w:r>
+        <w:rPr>
+          <w:sz w:val="36"/>
+          <w:szCs w:val="36"/>
+          <w:u w:val="single"/>
+        </w:rPr>
+        <w:lastRenderedPageBreak/>
         <w:t>Python</w:t>
       </w:r>
     </w:p>
@@ -139,6 +377,9 @@
       </w:pPr>
       <w:r>
         <w:t>Code</w:t>
+      </w:r>
+      <w:r>
+        <w:t xml:space="preserve"> 1-3</w:t>
       </w:r>
     </w:p>
     <w:p>
@@ -152,6 +393,7 @@
         <w:rPr>
           <w:b/>
           <w:bCs/>
+          <w:noProof/>
         </w:rPr>
         <w:drawing>
           <wp:inline distT="0" distB="0" distL="0" distR="0" wp14:anchorId="4CEB298D" wp14:editId="74A5F1BE">
@@ -169,7 +411,7 @@
                     <pic:cNvPicPr/>
                   </pic:nvPicPr>
                   <pic:blipFill>
-                    <a:blip r:embed="rId7"/>
+                    <a:blip r:embed="rId11"/>
                     <a:stretch>
                       <a:fillRect/>
                     </a:stretch>
@@ -195,11 +437,18 @@
         <w:pStyle w:val="Heading2"/>
       </w:pPr>
       <w:r>
+        <w:lastRenderedPageBreak/>
         <w:t>Results</w:t>
       </w:r>
-    </w:p>
-    <w:p>
-      <w:r>
+      <w:r>
+        <w:t xml:space="preserve"> 1-3</w:t>
+      </w:r>
+    </w:p>
+    <w:p>
+      <w:r>
+        <w:rPr>
+          <w:noProof/>
+        </w:rPr>
         <w:drawing>
           <wp:inline distT="0" distB="0" distL="0" distR="0" wp14:anchorId="42461428" wp14:editId="158007C5">
             <wp:extent cx="2400635" cy="3896269"/>
@@ -216,7 +465,7 @@
                     <pic:cNvPicPr/>
                   </pic:nvPicPr>
                   <pic:blipFill>
-                    <a:blip r:embed="rId8"/>
+                    <a:blip r:embed="rId12"/>
                     <a:stretch>
                       <a:fillRect/>
                     </a:stretch>
@@ -239,9 +488,222 @@
     </w:p>
     <w:p>
       <w:pPr>
+        <w:pStyle w:val="Heading2"/>
+      </w:pPr>
+      <w:r>
+        <w:lastRenderedPageBreak/>
+        <w:t>Code 4-6</w:t>
+      </w:r>
+    </w:p>
+    <w:p>
+      <w:r>
+        <w:rPr>
+          <w:noProof/>
+        </w:rPr>
+        <w:drawing>
+          <wp:inline distT="0" distB="0" distL="0" distR="0" wp14:anchorId="1C1615B7" wp14:editId="6A9DE803">
+            <wp:extent cx="5943600" cy="4799965"/>
+            <wp:effectExtent l="0" t="0" r="0" b="635"/>
+            <wp:docPr id="536930320" name="Picture 1" descr="A computer screen shot of a program&#10;&#10;Description automatically generated"/>
+            <wp:cNvGraphicFramePr>
+              <a:graphicFrameLocks xmlns:a="http://schemas.openxmlformats.org/drawingml/2006/main" noChangeAspect="1"/>
+            </wp:cNvGraphicFramePr>
+            <a:graphic xmlns:a="http://schemas.openxmlformats.org/drawingml/2006/main">
+              <a:graphicData uri="http://schemas.openxmlformats.org/drawingml/2006/picture">
+                <pic:pic xmlns:pic="http://schemas.openxmlformats.org/drawingml/2006/picture">
+                  <pic:nvPicPr>
+                    <pic:cNvPr id="536930320" name="Picture 1" descr="A computer screen shot of a program&#10;&#10;Description automatically generated"/>
+                    <pic:cNvPicPr/>
+                  </pic:nvPicPr>
+                  <pic:blipFill>
+                    <a:blip r:embed="rId13"/>
+                    <a:stretch>
+                      <a:fillRect/>
+                    </a:stretch>
+                  </pic:blipFill>
+                  <pic:spPr>
+                    <a:xfrm>
+                      <a:off x="0" y="0"/>
+                      <a:ext cx="5943600" cy="4799965"/>
+                    </a:xfrm>
+                    <a:prstGeom prst="rect">
+                      <a:avLst/>
+                    </a:prstGeom>
+                  </pic:spPr>
+                </pic:pic>
+              </a:graphicData>
+            </a:graphic>
+          </wp:inline>
+        </w:drawing>
+      </w:r>
+    </w:p>
+    <w:p>
+      <w:pPr>
+        <w:pStyle w:val="Heading2"/>
+      </w:pPr>
+      <w:r>
+        <w:lastRenderedPageBreak/>
+        <w:t>Results 4-6</w:t>
+      </w:r>
+    </w:p>
+    <w:p>
+      <w:r>
+        <w:rPr>
+          <w:noProof/>
+        </w:rPr>
+        <w:drawing>
+          <wp:inline distT="0" distB="0" distL="0" distR="0" wp14:anchorId="7E2E2A66" wp14:editId="368D5F72">
+            <wp:extent cx="5943600" cy="3473450"/>
+            <wp:effectExtent l="0" t="0" r="0" b="0"/>
+            <wp:docPr id="1441706430" name="Picture 1" descr="A screen shot of a computer&#10;&#10;Description automatically generated"/>
+            <wp:cNvGraphicFramePr>
+              <a:graphicFrameLocks xmlns:a="http://schemas.openxmlformats.org/drawingml/2006/main" noChangeAspect="1"/>
+            </wp:cNvGraphicFramePr>
+            <a:graphic xmlns:a="http://schemas.openxmlformats.org/drawingml/2006/main">
+              <a:graphicData uri="http://schemas.openxmlformats.org/drawingml/2006/picture">
+                <pic:pic xmlns:pic="http://schemas.openxmlformats.org/drawingml/2006/picture">
+                  <pic:nvPicPr>
+                    <pic:cNvPr id="1441706430" name="Picture 1" descr="A screen shot of a computer&#10;&#10;Description automatically generated"/>
+                    <pic:cNvPicPr/>
+                  </pic:nvPicPr>
+                  <pic:blipFill>
+                    <a:blip r:embed="rId14"/>
+                    <a:stretch>
+                      <a:fillRect/>
+                    </a:stretch>
+                  </pic:blipFill>
+                  <pic:spPr>
+                    <a:xfrm>
+                      <a:off x="0" y="0"/>
+                      <a:ext cx="5943600" cy="3473450"/>
+                    </a:xfrm>
+                    <a:prstGeom prst="rect">
+                      <a:avLst/>
+                    </a:prstGeom>
+                  </pic:spPr>
+                </pic:pic>
+              </a:graphicData>
+            </a:graphic>
+          </wp:inline>
+        </w:drawing>
+      </w:r>
+    </w:p>
+    <w:p>
+      <w:pPr>
+        <w:pStyle w:val="Heading2"/>
+      </w:pPr>
+      <w:r>
+        <w:t>Code 8</w:t>
+      </w:r>
+    </w:p>
+    <w:p>
+      <w:r>
+        <w:rPr>
+          <w:noProof/>
+        </w:rPr>
+        <w:drawing>
+          <wp:inline distT="0" distB="0" distL="0" distR="0" wp14:anchorId="0F5E6FCA" wp14:editId="73421925">
+            <wp:extent cx="3772426" cy="2086266"/>
+            <wp:effectExtent l="0" t="0" r="0" b="9525"/>
+            <wp:docPr id="1235641238" name="Picture 1" descr="A computer screen with colorful text&#10;&#10;Description automatically generated"/>
+            <wp:cNvGraphicFramePr>
+              <a:graphicFrameLocks xmlns:a="http://schemas.openxmlformats.org/drawingml/2006/main" noChangeAspect="1"/>
+            </wp:cNvGraphicFramePr>
+            <a:graphic xmlns:a="http://schemas.openxmlformats.org/drawingml/2006/main">
+              <a:graphicData uri="http://schemas.openxmlformats.org/drawingml/2006/picture">
+                <pic:pic xmlns:pic="http://schemas.openxmlformats.org/drawingml/2006/picture">
+                  <pic:nvPicPr>
+                    <pic:cNvPr id="1235641238" name="Picture 1" descr="A computer screen with colorful text&#10;&#10;Description automatically generated"/>
+                    <pic:cNvPicPr/>
+                  </pic:nvPicPr>
+                  <pic:blipFill>
+                    <a:blip r:embed="rId15"/>
+                    <a:stretch>
+                      <a:fillRect/>
+                    </a:stretch>
+                  </pic:blipFill>
+                  <pic:spPr>
+                    <a:xfrm>
+                      <a:off x="0" y="0"/>
+                      <a:ext cx="3772426" cy="2086266"/>
+                    </a:xfrm>
+                    <a:prstGeom prst="rect">
+                      <a:avLst/>
+                    </a:prstGeom>
+                  </pic:spPr>
+                </pic:pic>
+              </a:graphicData>
+            </a:graphic>
+          </wp:inline>
+        </w:drawing>
+      </w:r>
+    </w:p>
+    <w:p>
+      <w:pPr>
+        <w:pStyle w:val="Heading2"/>
+      </w:pPr>
+      <w:r>
+        <w:lastRenderedPageBreak/>
+        <w:t>Results 8</w:t>
+      </w:r>
+    </w:p>
+    <w:p>
+      <w:r>
+        <w:rPr>
+          <w:noProof/>
+        </w:rPr>
+        <w:drawing>
+          <wp:inline distT="0" distB="0" distL="0" distR="0" wp14:anchorId="5CF91385" wp14:editId="66D47A13">
+            <wp:extent cx="2143424" cy="2686425"/>
+            <wp:effectExtent l="0" t="0" r="9525" b="0"/>
+            <wp:docPr id="743373335" name="Picture 1" descr="A screen shot of a computer&#10;&#10;Description automatically generated"/>
+            <wp:cNvGraphicFramePr>
+              <a:graphicFrameLocks xmlns:a="http://schemas.openxmlformats.org/drawingml/2006/main" noChangeAspect="1"/>
+            </wp:cNvGraphicFramePr>
+            <a:graphic xmlns:a="http://schemas.openxmlformats.org/drawingml/2006/main">
+              <a:graphicData uri="http://schemas.openxmlformats.org/drawingml/2006/picture">
+                <pic:pic xmlns:pic="http://schemas.openxmlformats.org/drawingml/2006/picture">
+                  <pic:nvPicPr>
+                    <pic:cNvPr id="743373335" name="Picture 1" descr="A screen shot of a computer&#10;&#10;Description automatically generated"/>
+                    <pic:cNvPicPr/>
+                  </pic:nvPicPr>
+                  <pic:blipFill>
+                    <a:blip r:embed="rId16"/>
+                    <a:stretch>
+                      <a:fillRect/>
+                    </a:stretch>
+                  </pic:blipFill>
+                  <pic:spPr>
+                    <a:xfrm>
+                      <a:off x="0" y="0"/>
+                      <a:ext cx="2143424" cy="2686425"/>
+                    </a:xfrm>
+                    <a:prstGeom prst="rect">
+                      <a:avLst/>
+                    </a:prstGeom>
+                  </pic:spPr>
+                </pic:pic>
+              </a:graphicData>
+            </a:graphic>
+          </wp:inline>
+        </w:drawing>
+      </w:r>
+    </w:p>
+    <w:p>
+      <w:pPr>
         <w:pStyle w:val="Heading1"/>
-      </w:pPr>
-      <w:r>
+        <w:rPr>
+          <w:sz w:val="36"/>
+          <w:szCs w:val="36"/>
+          <w:u w:val="single"/>
+        </w:rPr>
+      </w:pPr>
+      <w:r>
+        <w:rPr>
+          <w:sz w:val="36"/>
+          <w:szCs w:val="36"/>
+          <w:u w:val="single"/>
+        </w:rPr>
         <w:t>R</w:t>
       </w:r>
     </w:p>
@@ -252,9 +714,15 @@
       <w:r>
         <w:t>Code</w:t>
       </w:r>
-    </w:p>
-    <w:p>
-      <w:r>
+      <w:r>
+        <w:t xml:space="preserve"> 1-3</w:t>
+      </w:r>
+    </w:p>
+    <w:p>
+      <w:r>
+        <w:rPr>
+          <w:noProof/>
+        </w:rPr>
         <w:drawing>
           <wp:inline distT="0" distB="0" distL="0" distR="0" wp14:anchorId="16BB3D68" wp14:editId="282F734F">
             <wp:extent cx="5325218" cy="3715268"/>
@@ -271,7 +739,7 @@
                     <pic:cNvPicPr/>
                   </pic:nvPicPr>
                   <pic:blipFill>
-                    <a:blip r:embed="rId9"/>
+                    <a:blip r:embed="rId17"/>
                     <a:stretch>
                       <a:fillRect/>
                     </a:stretch>
@@ -297,11 +765,18 @@
         <w:pStyle w:val="Heading2"/>
       </w:pPr>
       <w:r>
+        <w:lastRenderedPageBreak/>
         <w:t>Results</w:t>
       </w:r>
-    </w:p>
-    <w:p>
-      <w:r>
+      <w:r>
+        <w:t xml:space="preserve"> 1-3</w:t>
+      </w:r>
+    </w:p>
+    <w:p>
+      <w:r>
+        <w:rPr>
+          <w:noProof/>
+        </w:rPr>
         <w:drawing>
           <wp:inline distT="0" distB="0" distL="0" distR="0" wp14:anchorId="0962F843" wp14:editId="34DAC602">
             <wp:extent cx="5001323" cy="2457793"/>
@@ -318,7 +793,7 @@
                     <pic:cNvPicPr/>
                   </pic:nvPicPr>
                   <pic:blipFill>
-                    <a:blip r:embed="rId10"/>
+                    <a:blip r:embed="rId18"/>
                     <a:stretch>
                       <a:fillRect/>
                     </a:stretch>
@@ -339,6 +814,209 @@
         </w:drawing>
       </w:r>
     </w:p>
+    <w:p>
+      <w:pPr>
+        <w:pStyle w:val="Heading2"/>
+      </w:pPr>
+      <w:r>
+        <w:lastRenderedPageBreak/>
+        <w:t>Code 4-6</w:t>
+      </w:r>
+    </w:p>
+    <w:p>
+      <w:r>
+        <w:rPr>
+          <w:noProof/>
+        </w:rPr>
+        <w:drawing>
+          <wp:inline distT="0" distB="0" distL="0" distR="0" wp14:anchorId="1A02F351" wp14:editId="37214DDE">
+            <wp:extent cx="5943600" cy="4775200"/>
+            <wp:effectExtent l="0" t="0" r="0" b="6350"/>
+            <wp:docPr id="434950530" name="Picture 1" descr="A computer screen shot of text&#10;&#10;Description automatically generated"/>
+            <wp:cNvGraphicFramePr>
+              <a:graphicFrameLocks xmlns:a="http://schemas.openxmlformats.org/drawingml/2006/main" noChangeAspect="1"/>
+            </wp:cNvGraphicFramePr>
+            <a:graphic xmlns:a="http://schemas.openxmlformats.org/drawingml/2006/main">
+              <a:graphicData uri="http://schemas.openxmlformats.org/drawingml/2006/picture">
+                <pic:pic xmlns:pic="http://schemas.openxmlformats.org/drawingml/2006/picture">
+                  <pic:nvPicPr>
+                    <pic:cNvPr id="434950530" name="Picture 1" descr="A computer screen shot of text&#10;&#10;Description automatically generated"/>
+                    <pic:cNvPicPr/>
+                  </pic:nvPicPr>
+                  <pic:blipFill>
+                    <a:blip r:embed="rId19"/>
+                    <a:stretch>
+                      <a:fillRect/>
+                    </a:stretch>
+                  </pic:blipFill>
+                  <pic:spPr>
+                    <a:xfrm>
+                      <a:off x="0" y="0"/>
+                      <a:ext cx="5943600" cy="4775200"/>
+                    </a:xfrm>
+                    <a:prstGeom prst="rect">
+                      <a:avLst/>
+                    </a:prstGeom>
+                  </pic:spPr>
+                </pic:pic>
+              </a:graphicData>
+            </a:graphic>
+          </wp:inline>
+        </w:drawing>
+      </w:r>
+    </w:p>
+    <w:p>
+      <w:pPr>
+        <w:pStyle w:val="Heading2"/>
+      </w:pPr>
+      <w:r>
+        <w:lastRenderedPageBreak/>
+        <w:t>Results 4-6</w:t>
+      </w:r>
+    </w:p>
+    <w:p>
+      <w:r>
+        <w:rPr>
+          <w:noProof/>
+        </w:rPr>
+        <w:drawing>
+          <wp:inline distT="0" distB="0" distL="0" distR="0" wp14:anchorId="272F4AA8" wp14:editId="5C4FE4F9">
+            <wp:extent cx="5153744" cy="3801005"/>
+            <wp:effectExtent l="0" t="0" r="8890" b="9525"/>
+            <wp:docPr id="1810599749" name="Picture 1" descr="A screenshot of a computer program&#10;&#10;Description automatically generated"/>
+            <wp:cNvGraphicFramePr>
+              <a:graphicFrameLocks xmlns:a="http://schemas.openxmlformats.org/drawingml/2006/main" noChangeAspect="1"/>
+            </wp:cNvGraphicFramePr>
+            <a:graphic xmlns:a="http://schemas.openxmlformats.org/drawingml/2006/main">
+              <a:graphicData uri="http://schemas.openxmlformats.org/drawingml/2006/picture">
+                <pic:pic xmlns:pic="http://schemas.openxmlformats.org/drawingml/2006/picture">
+                  <pic:nvPicPr>
+                    <pic:cNvPr id="1810599749" name="Picture 1" descr="A screenshot of a computer program&#10;&#10;Description automatically generated"/>
+                    <pic:cNvPicPr/>
+                  </pic:nvPicPr>
+                  <pic:blipFill>
+                    <a:blip r:embed="rId20"/>
+                    <a:stretch>
+                      <a:fillRect/>
+                    </a:stretch>
+                  </pic:blipFill>
+                  <pic:spPr>
+                    <a:xfrm>
+                      <a:off x="0" y="0"/>
+                      <a:ext cx="5153744" cy="3801005"/>
+                    </a:xfrm>
+                    <a:prstGeom prst="rect">
+                      <a:avLst/>
+                    </a:prstGeom>
+                  </pic:spPr>
+                </pic:pic>
+              </a:graphicData>
+            </a:graphic>
+          </wp:inline>
+        </w:drawing>
+      </w:r>
+    </w:p>
+    <w:p>
+      <w:pPr>
+        <w:pStyle w:val="Heading1"/>
+      </w:pPr>
+      <w:r>
+        <w:t>Code 9</w:t>
+      </w:r>
+    </w:p>
+    <w:p>
+      <w:r>
+        <w:rPr>
+          <w:noProof/>
+        </w:rPr>
+        <w:drawing>
+          <wp:inline distT="0" distB="0" distL="0" distR="0" wp14:anchorId="4C785FFD" wp14:editId="4107495F">
+            <wp:extent cx="5201376" cy="2067213"/>
+            <wp:effectExtent l="0" t="0" r="0" b="9525"/>
+            <wp:docPr id="1376749227" name="Picture 1" descr="A computer screen with text on it&#10;&#10;Description automatically generated"/>
+            <wp:cNvGraphicFramePr>
+              <a:graphicFrameLocks xmlns:a="http://schemas.openxmlformats.org/drawingml/2006/main" noChangeAspect="1"/>
+            </wp:cNvGraphicFramePr>
+            <a:graphic xmlns:a="http://schemas.openxmlformats.org/drawingml/2006/main">
+              <a:graphicData uri="http://schemas.openxmlformats.org/drawingml/2006/picture">
+                <pic:pic xmlns:pic="http://schemas.openxmlformats.org/drawingml/2006/picture">
+                  <pic:nvPicPr>
+                    <pic:cNvPr id="1376749227" name="Picture 1" descr="A computer screen with text on it&#10;&#10;Description automatically generated"/>
+                    <pic:cNvPicPr/>
+                  </pic:nvPicPr>
+                  <pic:blipFill>
+                    <a:blip r:embed="rId21"/>
+                    <a:stretch>
+                      <a:fillRect/>
+                    </a:stretch>
+                  </pic:blipFill>
+                  <pic:spPr>
+                    <a:xfrm>
+                      <a:off x="0" y="0"/>
+                      <a:ext cx="5201376" cy="2067213"/>
+                    </a:xfrm>
+                    <a:prstGeom prst="rect">
+                      <a:avLst/>
+                    </a:prstGeom>
+                  </pic:spPr>
+                </pic:pic>
+              </a:graphicData>
+            </a:graphic>
+          </wp:inline>
+        </w:drawing>
+      </w:r>
+    </w:p>
+    <w:p>
+      <w:pPr>
+        <w:pStyle w:val="Heading1"/>
+      </w:pPr>
+      <w:r>
+        <w:lastRenderedPageBreak/>
+        <w:t>Results 9</w:t>
+      </w:r>
+    </w:p>
+    <w:p>
+      <w:r>
+        <w:rPr>
+          <w:noProof/>
+        </w:rPr>
+        <w:drawing>
+          <wp:inline distT="0" distB="0" distL="0" distR="0" wp14:anchorId="0565928E" wp14:editId="291649C8">
+            <wp:extent cx="4610743" cy="2286319"/>
+            <wp:effectExtent l="0" t="0" r="0" b="0"/>
+            <wp:docPr id="1243539451" name="Picture 1" descr="A screenshot of a computer&#10;&#10;Description automatically generated"/>
+            <wp:cNvGraphicFramePr>
+              <a:graphicFrameLocks xmlns:a="http://schemas.openxmlformats.org/drawingml/2006/main" noChangeAspect="1"/>
+            </wp:cNvGraphicFramePr>
+            <a:graphic xmlns:a="http://schemas.openxmlformats.org/drawingml/2006/main">
+              <a:graphicData uri="http://schemas.openxmlformats.org/drawingml/2006/picture">
+                <pic:pic xmlns:pic="http://schemas.openxmlformats.org/drawingml/2006/picture">
+                  <pic:nvPicPr>
+                    <pic:cNvPr id="1243539451" name="Picture 1" descr="A screenshot of a computer&#10;&#10;Description automatically generated"/>
+                    <pic:cNvPicPr/>
+                  </pic:nvPicPr>
+                  <pic:blipFill>
+                    <a:blip r:embed="rId22"/>
+                    <a:stretch>
+                      <a:fillRect/>
+                    </a:stretch>
+                  </pic:blipFill>
+                  <pic:spPr>
+                    <a:xfrm>
+                      <a:off x="0" y="0"/>
+                      <a:ext cx="4610743" cy="2286319"/>
+                    </a:xfrm>
+                    <a:prstGeom prst="rect">
+                      <a:avLst/>
+                    </a:prstGeom>
+                  </pic:spPr>
+                </pic:pic>
+              </a:graphicData>
+            </a:graphic>
+          </wp:inline>
+        </w:drawing>
+      </w:r>
+    </w:p>
     <w:sectPr>
       <w:pgSz w:w="12240" w:h="15840"/>
       <w:pgMar w:top="1440" w:right="1440" w:bottom="1440" w:left="1440" w:header="720" w:footer="720" w:gutter="0"/>
@@ -350,7 +1028,7 @@
 </file>
 
 <file path=word/numbering.xml><?xml version="1.0" encoding="utf-8"?>
-<w:numbering xmlns:wpc="http://schemas.microsoft.com/office/word/2010/wordprocessingCanvas" xmlns:cx="http://schemas.microsoft.com/office/drawing/2014/chartex" xmlns:cx1="http://schemas.microsoft.com/office/drawing/2015/9/8/chartex" xmlns:cx2="http://schemas.microsoft.com/office/drawing/2015/10/21/chartex" xmlns:cx3="http://schemas.microsoft.com/office/drawing/2016/5/9/chartex" xmlns:cx4="http://schemas.microsoft.com/office/drawing/2016/5/10/chartex" xmlns:cx5="http://schemas.microsoft.com/office/drawing/2016/5/11/chartex" xmlns:cx6="http://schemas.microsoft.com/office/drawing/2016/5/12/chartex" xmlns:cx7="http://schemas.microsoft.com/office/drawing/2016/5/13/chartex" xmlns:cx8="http://schemas.microsoft.com/office/drawing/2016/5/14/chartex" xmlns:mc="http://schemas.openxmlformats.org/markup-compatibility/2006" xmlns:aink="http://schemas.microsoft.com/office/drawing/2016/ink" xmlns:am3d="http://schemas.microsoft.com/office/drawing/2017/model3d" xmlns:o="urn:schemas-microsoft-com:office:office" xmlns:r="http://schemas.openxmlformats.org/officeDocument/2006/relationships" xmlns:m="http://schemas.openxmlformats.org/officeDocument/2006/math" xmlns:v="urn:schemas-microsoft-com:vml" xmlns:wp14="http://schemas.microsoft.com/office/word/2010/wordprocessingDrawing" xmlns:wp="http://schemas.openxmlformats.org/drawingml/2006/wordprocessingDrawing" xmlns:w10="urn:schemas-microsoft-com:office:word" xmlns:w="http://schemas.openxmlformats.org/wordprocessingml/2006/main" xmlns:w14="http://schemas.microsoft.com/office/word/2010/wordml" xmlns:w15="http://schemas.microsoft.com/office/word/2012/wordml" xmlns:w16cex="http://schemas.microsoft.com/office/word/2018/wordml/cex" xmlns:w16cid="http://schemas.microsoft.com/office/word/2016/wordml/cid" xmlns:w16="http://schemas.microsoft.com/office/word/2018/wordml" xmlns:w16sdtdh="http://schemas.microsoft.com/office/word/2020/wordml/sdtdatahash" xmlns:w16se="http://schemas.microsoft.com/office/word/2015/wordml/symex" xmlns:wpg="http://schemas.microsoft.com/office/word/2010/wordprocessingGroup" xmlns:wpi="http://schemas.microsoft.com/office/word/2010/wordprocessingInk" xmlns:wne="http://schemas.microsoft.com/office/word/2006/wordml" xmlns:wps="http://schemas.microsoft.com/office/word/2010/wordprocessingShape" mc:Ignorable="w14 w15 w16se w16cid w16 w16cex w16sdtdh wp14">
+<w:numbering xmlns:wpc="http://schemas.microsoft.com/office/word/2010/wordprocessingCanvas" xmlns:cx="http://schemas.microsoft.com/office/drawing/2014/chartex" xmlns:cx1="http://schemas.microsoft.com/office/drawing/2015/9/8/chartex" xmlns:cx2="http://schemas.microsoft.com/office/drawing/2015/10/21/chartex" xmlns:cx3="http://schemas.microsoft.com/office/drawing/2016/5/9/chartex" xmlns:cx4="http://schemas.microsoft.com/office/drawing/2016/5/10/chartex" xmlns:cx5="http://schemas.microsoft.com/office/drawing/2016/5/11/chartex" xmlns:cx6="http://schemas.microsoft.com/office/drawing/2016/5/12/chartex" xmlns:cx7="http://schemas.microsoft.com/office/drawing/2016/5/13/chartex" xmlns:cx8="http://schemas.microsoft.com/office/drawing/2016/5/14/chartex" xmlns:mc="http://schemas.openxmlformats.org/markup-compatibility/2006" xmlns:aink="http://schemas.microsoft.com/office/drawing/2016/ink" xmlns:am3d="http://schemas.microsoft.com/office/drawing/2017/model3d" xmlns:o="urn:schemas-microsoft-com:office:office" xmlns:oel="http://schemas.microsoft.com/office/2019/extlst" xmlns:r="http://schemas.openxmlformats.org/officeDocument/2006/relationships" xmlns:m="http://schemas.openxmlformats.org/officeDocument/2006/math" xmlns:v="urn:schemas-microsoft-com:vml" xmlns:wp14="http://schemas.microsoft.com/office/word/2010/wordprocessingDrawing" xmlns:wp="http://schemas.openxmlformats.org/drawingml/2006/wordprocessingDrawing" xmlns:w10="urn:schemas-microsoft-com:office:word" xmlns:w="http://schemas.openxmlformats.org/wordprocessingml/2006/main" xmlns:w14="http://schemas.microsoft.com/office/word/2010/wordml" xmlns:w15="http://schemas.microsoft.com/office/word/2012/wordml" xmlns:w16cex="http://schemas.microsoft.com/office/word/2018/wordml/cex" xmlns:w16cid="http://schemas.microsoft.com/office/word/2016/wordml/cid" xmlns:w16="http://schemas.microsoft.com/office/word/2018/wordml" xmlns:w16du="http://schemas.microsoft.com/office/word/2023/wordml/word16du" xmlns:w16sdtdh="http://schemas.microsoft.com/office/word/2020/wordml/sdtdatahash" xmlns:w16se="http://schemas.microsoft.com/office/word/2015/wordml/symex" xmlns:wpg="http://schemas.microsoft.com/office/word/2010/wordprocessingGroup" xmlns:wpi="http://schemas.microsoft.com/office/word/2010/wordprocessingInk" xmlns:wne="http://schemas.microsoft.com/office/word/2006/wordml" xmlns:wps="http://schemas.microsoft.com/office/word/2010/wordprocessingShape" mc:Ignorable="w14 w15 w16se w16cid w16 w16cex w16sdtdh w16du wp14">
   <w:abstractNum w:abstractNumId="0" w15:restartNumberingAfterBreak="0">
     <w:nsid w:val="208C63A8"/>
     <w:multiLevelType w:val="hybridMultilevel"/>
@@ -437,14 +1115,14 @@
       </w:pPr>
     </w:lvl>
   </w:abstractNum>
-  <w:num w:numId="1">
+  <w:num w:numId="1" w16cid:durableId="201673097">
     <w:abstractNumId w:val="0"/>
   </w:num>
 </w:numbering>
 </file>
 
 <file path=word/styles.xml><?xml version="1.0" encoding="utf-8"?>
-<w:styles xmlns:mc="http://schemas.openxmlformats.org/markup-compatibility/2006" xmlns:r="http://schemas.openxmlformats.org/officeDocument/2006/relationships" xmlns:w="http://schemas.openxmlformats.org/wordprocessingml/2006/main" xmlns:w14="http://schemas.microsoft.com/office/word/2010/wordml" xmlns:w15="http://schemas.microsoft.com/office/word/2012/wordml" xmlns:w16cex="http://schemas.microsoft.com/office/word/2018/wordml/cex" xmlns:w16cid="http://schemas.microsoft.com/office/word/2016/wordml/cid" xmlns:w16="http://schemas.microsoft.com/office/word/2018/wordml" xmlns:w16sdtdh="http://schemas.microsoft.com/office/word/2020/wordml/sdtdatahash" xmlns:w16se="http://schemas.microsoft.com/office/word/2015/wordml/symex" mc:Ignorable="w14 w15 w16se w16cid w16 w16cex w16sdtdh">
+<w:styles xmlns:mc="http://schemas.openxmlformats.org/markup-compatibility/2006" xmlns:r="http://schemas.openxmlformats.org/officeDocument/2006/relationships" xmlns:w="http://schemas.openxmlformats.org/wordprocessingml/2006/main" xmlns:w14="http://schemas.microsoft.com/office/word/2010/wordml" xmlns:w15="http://schemas.microsoft.com/office/word/2012/wordml" xmlns:w16cex="http://schemas.microsoft.com/office/word/2018/wordml/cex" xmlns:w16cid="http://schemas.microsoft.com/office/word/2016/wordml/cid" xmlns:w16="http://schemas.microsoft.com/office/word/2018/wordml" xmlns:w16du="http://schemas.microsoft.com/office/word/2023/wordml/word16du" xmlns:w16sdtdh="http://schemas.microsoft.com/office/word/2020/wordml/sdtdatahash" xmlns:w16se="http://schemas.microsoft.com/office/word/2015/wordml/symex" mc:Ignorable="w14 w15 w16se w16cid w16 w16cex w16sdtdh w16du">
   <w:docDefaults>
     <w:rPrDefault>
       <w:rPr>

</xml_diff>